<commit_message>
Descricipcion de la poblacion
</commit_message>
<xml_diff>
--- a/datasets/Metadatos_niños_menores_de_36_meses_con_dx_de_anemia_en_la_Región_ Junín_1.docx
+++ b/datasets/Metadatos_niños_menores_de_36_meses_con_dx_de_anemia_en_la_Región_ Junín_1.docx
@@ -1,6 +1,6 @@
 
 <file path=word/document.xml><?xml version="1.0" encoding="utf-8"?>
-<w:document xmlns:wpc="http://schemas.microsoft.com/office/word/2010/wordprocessingCanvas" xmlns:cx="http://schemas.microsoft.com/office/drawing/2014/chartex" xmlns:cx1="http://schemas.microsoft.com/office/drawing/2015/9/8/chartex" xmlns:cx2="http://schemas.microsoft.com/office/drawing/2015/10/21/chartex" xmlns:cx3="http://schemas.microsoft.com/office/drawing/2016/5/9/chartex" xmlns:cx4="http://schemas.microsoft.com/office/drawing/2016/5/10/chartex" xmlns:cx5="http://schemas.microsoft.com/office/drawing/2016/5/11/chartex" xmlns:cx6="http://schemas.microsoft.com/office/drawing/2016/5/12/chartex" xmlns:cx7="http://schemas.microsoft.com/office/drawing/2016/5/13/chartex" xmlns:cx8="http://schemas.microsoft.com/office/drawing/2016/5/14/chartex" xmlns:mc="http://schemas.openxmlformats.org/markup-compatibility/2006" xmlns:aink="http://schemas.microsoft.com/office/drawing/2016/ink" xmlns:am3d="http://schemas.microsoft.com/office/drawing/2017/model3d" xmlns:o="urn:schemas-microsoft-com:office:office" xmlns:r="http://schemas.openxmlformats.org/officeDocument/2006/relationships" xmlns:m="http://schemas.openxmlformats.org/officeDocument/2006/math" xmlns:v="urn:schemas-microsoft-com:vml" xmlns:wp14="http://schemas.microsoft.com/office/word/2010/wordprocessingDrawing" xmlns:wp="http://schemas.openxmlformats.org/drawingml/2006/wordprocessingDrawing" xmlns:w10="urn:schemas-microsoft-com:office:word" xmlns:w="http://schemas.openxmlformats.org/wordprocessingml/2006/main" xmlns:w14="http://schemas.microsoft.com/office/word/2010/wordml" xmlns:w15="http://schemas.microsoft.com/office/word/2012/wordml" xmlns:w16cex="http://schemas.microsoft.com/office/word/2018/wordml/cex" xmlns:w16cid="http://schemas.microsoft.com/office/word/2016/wordml/cid" xmlns:w16="http://schemas.microsoft.com/office/word/2018/wordml" xmlns:w16sdtdh="http://schemas.microsoft.com/office/word/2020/wordml/sdtdatahash" xmlns:w16se="http://schemas.microsoft.com/office/word/2015/wordml/symex" xmlns:wpg="http://schemas.microsoft.com/office/word/2010/wordprocessingGroup" xmlns:wpi="http://schemas.microsoft.com/office/word/2010/wordprocessingInk" xmlns:wne="http://schemas.microsoft.com/office/word/2006/wordml" xmlns:wps="http://schemas.microsoft.com/office/word/2010/wordprocessingShape" mc:Ignorable="w14 w15 w16se w16cid w16 w16cex w16sdtdh wp14">
+<w:document xmlns:wpc="http://schemas.microsoft.com/office/word/2010/wordprocessingCanvas" xmlns:cx="http://schemas.microsoft.com/office/drawing/2014/chartex" xmlns:cx1="http://schemas.microsoft.com/office/drawing/2015/9/8/chartex" xmlns:cx2="http://schemas.microsoft.com/office/drawing/2015/10/21/chartex" xmlns:cx3="http://schemas.microsoft.com/office/drawing/2016/5/9/chartex" xmlns:cx4="http://schemas.microsoft.com/office/drawing/2016/5/10/chartex" xmlns:cx5="http://schemas.microsoft.com/office/drawing/2016/5/11/chartex" xmlns:cx6="http://schemas.microsoft.com/office/drawing/2016/5/12/chartex" xmlns:cx7="http://schemas.microsoft.com/office/drawing/2016/5/13/chartex" xmlns:cx8="http://schemas.microsoft.com/office/drawing/2016/5/14/chartex" xmlns:mc="http://schemas.openxmlformats.org/markup-compatibility/2006" xmlns:aink="http://schemas.microsoft.com/office/drawing/2016/ink" xmlns:am3d="http://schemas.microsoft.com/office/drawing/2017/model3d" xmlns:o="urn:schemas-microsoft-com:office:office" xmlns:oel="http://schemas.microsoft.com/office/2019/extlst" xmlns:r="http://schemas.openxmlformats.org/officeDocument/2006/relationships" xmlns:m="http://schemas.openxmlformats.org/officeDocument/2006/math" xmlns:v="urn:schemas-microsoft-com:vml" xmlns:wp14="http://schemas.microsoft.com/office/word/2010/wordprocessingDrawing" xmlns:wp="http://schemas.openxmlformats.org/drawingml/2006/wordprocessingDrawing" xmlns:w10="urn:schemas-microsoft-com:office:word" xmlns:w="http://schemas.openxmlformats.org/wordprocessingml/2006/main" xmlns:w14="http://schemas.microsoft.com/office/word/2010/wordml" xmlns:w15="http://schemas.microsoft.com/office/word/2012/wordml" xmlns:w16cex="http://schemas.microsoft.com/office/word/2018/wordml/cex" xmlns:w16cid="http://schemas.microsoft.com/office/word/2016/wordml/cid" xmlns:w16="http://schemas.microsoft.com/office/word/2018/wordml" xmlns:w16du="http://schemas.microsoft.com/office/word/2023/wordml/word16du" xmlns:w16sdtdh="http://schemas.microsoft.com/office/word/2020/wordml/sdtdatahash" xmlns:w16se="http://schemas.microsoft.com/office/word/2015/wordml/symex" xmlns:wpg="http://schemas.microsoft.com/office/word/2010/wordprocessingGroup" xmlns:wpi="http://schemas.microsoft.com/office/word/2010/wordprocessingInk" xmlns:wne="http://schemas.microsoft.com/office/word/2006/wordml" xmlns:wps="http://schemas.microsoft.com/office/word/2010/wordprocessingShape" mc:Ignorable="w14 w15 w16se w16cid w16 w16cex w16sdtdh w16du wp14">
   <w:body>
     <w:p>
       <w:pPr>
@@ -250,11 +250,20 @@
                 <w:rFonts w:asciiTheme="majorHAnsi" w:hAnsiTheme="majorHAnsi" w:cstheme="majorHAnsi"/>
               </w:rPr>
             </w:pPr>
-            <w:r>
-              <w:rPr>
-                <w:rFonts w:asciiTheme="majorHAnsi" w:hAnsiTheme="majorHAnsi" w:cstheme="majorHAnsi"/>
-              </w:rPr>
-              <w:t>https://www.datosabiertos.gob.pe/dataset/ni%C3%B1os-menores-de-36-meses-con-dx-de-anemia-en-la-regi%C3%B3n-jun%C3%ADn-direcci%C3%B3n-regional-de-salud</w:t>
+            <w:hyperlink r:id="rId5" w:history="1">
+              <w:r>
+                <w:rPr>
+                  <w:rStyle w:val="Hipervnculo"/>
+                  <w:rFonts w:asciiTheme="majorHAnsi" w:hAnsiTheme="majorHAnsi" w:cstheme="majorHAnsi"/>
+                </w:rPr>
+                <w:t>https://www.datosabiertos.gob.pe/dataset/ni%C3%B1os-menores-de-36-meses-con-dx-de-anemia-en-la-regi%C3%B3n-jun%C3%ADn-direcci%C3%B3n-regional-de-salud</w:t>
+              </w:r>
+            </w:hyperlink>
+            <w:r>
+              <w:rPr>
+                <w:rFonts w:asciiTheme="majorHAnsi" w:hAnsiTheme="majorHAnsi" w:cstheme="majorHAnsi"/>
+              </w:rPr>
+              <w:t xml:space="preserve"> </w:t>
             </w:r>
           </w:p>
         </w:tc>
@@ -731,6 +740,7 @@
                 <w:szCs w:val="22"/>
               </w:rPr>
             </w:pPr>
+            <w:proofErr w:type="gramStart"/>
             <w:r>
               <w:rPr>
                 <w:rFonts w:asciiTheme="minorHAnsi" w:hAnsiTheme="minorHAnsi" w:cstheme="minorHAnsi"/>
@@ -738,7 +748,17 @@
                 <w:sz w:val="22"/>
                 <w:szCs w:val="22"/>
               </w:rPr>
-              <w:t xml:space="preserve">Micro red de salud </w:t>
+              <w:t>Micro red</w:t>
+            </w:r>
+            <w:proofErr w:type="gramEnd"/>
+            <w:r>
+              <w:rPr>
+                <w:rFonts w:asciiTheme="minorHAnsi" w:hAnsiTheme="minorHAnsi" w:cstheme="minorHAnsi"/>
+                <w:color w:val="000000"/>
+                <w:sz w:val="22"/>
+                <w:szCs w:val="22"/>
+              </w:rPr>
+              <w:t xml:space="preserve"> de salud </w:t>
             </w:r>
           </w:p>
           <w:p>
@@ -1271,7 +1291,7 @@
                 <w:lang w:val="en-US"/>
               </w:rPr>
             </w:pPr>
-            <w:hyperlink r:id="rId5" w:history="1">
+            <w:hyperlink r:id="rId6" w:history="1">
               <w:r>
                 <w:rPr>
                   <w:rStyle w:val="Hipervnculo"/>
@@ -1563,7 +1583,7 @@
                 <w:rFonts w:asciiTheme="majorHAnsi" w:hAnsiTheme="majorHAnsi" w:cstheme="majorHAnsi"/>
               </w:rPr>
             </w:pPr>
-            <w:hyperlink r:id="rId6" w:history="1">
+            <w:hyperlink r:id="rId7" w:history="1">
               <w:r>
                 <w:rPr>
                   <w:rStyle w:val="Hipervnculo"/>
@@ -1606,7 +1626,7 @@
 </file>
 
 <file path=word/numbering.xml><?xml version="1.0" encoding="utf-8"?>
-<w:numbering xmlns:wpc="http://schemas.microsoft.com/office/word/2010/wordprocessingCanvas" xmlns:cx="http://schemas.microsoft.com/office/drawing/2014/chartex" xmlns:cx1="http://schemas.microsoft.com/office/drawing/2015/9/8/chartex" xmlns:cx2="http://schemas.microsoft.com/office/drawing/2015/10/21/chartex" xmlns:cx3="http://schemas.microsoft.com/office/drawing/2016/5/9/chartex" xmlns:cx4="http://schemas.microsoft.com/office/drawing/2016/5/10/chartex" xmlns:cx5="http://schemas.microsoft.com/office/drawing/2016/5/11/chartex" xmlns:cx6="http://schemas.microsoft.com/office/drawing/2016/5/12/chartex" xmlns:cx7="http://schemas.microsoft.com/office/drawing/2016/5/13/chartex" xmlns:cx8="http://schemas.microsoft.com/office/drawing/2016/5/14/chartex" xmlns:mc="http://schemas.openxmlformats.org/markup-compatibility/2006" xmlns:aink="http://schemas.microsoft.com/office/drawing/2016/ink" xmlns:am3d="http://schemas.microsoft.com/office/drawing/2017/model3d" xmlns:o="urn:schemas-microsoft-com:office:office" xmlns:r="http://schemas.openxmlformats.org/officeDocument/2006/relationships" xmlns:m="http://schemas.openxmlformats.org/officeDocument/2006/math" xmlns:v="urn:schemas-microsoft-com:vml" xmlns:wp14="http://schemas.microsoft.com/office/word/2010/wordprocessingDrawing" xmlns:wp="http://schemas.openxmlformats.org/drawingml/2006/wordprocessingDrawing" xmlns:w10="urn:schemas-microsoft-com:office:word" xmlns:w="http://schemas.openxmlformats.org/wordprocessingml/2006/main" xmlns:w14="http://schemas.microsoft.com/office/word/2010/wordml" xmlns:w15="http://schemas.microsoft.com/office/word/2012/wordml" xmlns:w16cex="http://schemas.microsoft.com/office/word/2018/wordml/cex" xmlns:w16cid="http://schemas.microsoft.com/office/word/2016/wordml/cid" xmlns:w16="http://schemas.microsoft.com/office/word/2018/wordml" xmlns:w16sdtdh="http://schemas.microsoft.com/office/word/2020/wordml/sdtdatahash" xmlns:w16se="http://schemas.microsoft.com/office/word/2015/wordml/symex" xmlns:wpg="http://schemas.microsoft.com/office/word/2010/wordprocessingGroup" xmlns:wpi="http://schemas.microsoft.com/office/word/2010/wordprocessingInk" xmlns:wne="http://schemas.microsoft.com/office/word/2006/wordml" xmlns:wps="http://schemas.microsoft.com/office/word/2010/wordprocessingShape" mc:Ignorable="w14 w15 w16se w16cid w16 w16cex w16sdtdh wp14">
+<w:numbering xmlns:wpc="http://schemas.microsoft.com/office/word/2010/wordprocessingCanvas" xmlns:cx="http://schemas.microsoft.com/office/drawing/2014/chartex" xmlns:cx1="http://schemas.microsoft.com/office/drawing/2015/9/8/chartex" xmlns:cx2="http://schemas.microsoft.com/office/drawing/2015/10/21/chartex" xmlns:cx3="http://schemas.microsoft.com/office/drawing/2016/5/9/chartex" xmlns:cx4="http://schemas.microsoft.com/office/drawing/2016/5/10/chartex" xmlns:cx5="http://schemas.microsoft.com/office/drawing/2016/5/11/chartex" xmlns:cx6="http://schemas.microsoft.com/office/drawing/2016/5/12/chartex" xmlns:cx7="http://schemas.microsoft.com/office/drawing/2016/5/13/chartex" xmlns:cx8="http://schemas.microsoft.com/office/drawing/2016/5/14/chartex" xmlns:mc="http://schemas.openxmlformats.org/markup-compatibility/2006" xmlns:aink="http://schemas.microsoft.com/office/drawing/2016/ink" xmlns:am3d="http://schemas.microsoft.com/office/drawing/2017/model3d" xmlns:o="urn:schemas-microsoft-com:office:office" xmlns:oel="http://schemas.microsoft.com/office/2019/extlst" xmlns:r="http://schemas.openxmlformats.org/officeDocument/2006/relationships" xmlns:m="http://schemas.openxmlformats.org/officeDocument/2006/math" xmlns:v="urn:schemas-microsoft-com:vml" xmlns:wp14="http://schemas.microsoft.com/office/word/2010/wordprocessingDrawing" xmlns:wp="http://schemas.openxmlformats.org/drawingml/2006/wordprocessingDrawing" xmlns:w10="urn:schemas-microsoft-com:office:word" xmlns:w="http://schemas.openxmlformats.org/wordprocessingml/2006/main" xmlns:w14="http://schemas.microsoft.com/office/word/2010/wordml" xmlns:w15="http://schemas.microsoft.com/office/word/2012/wordml" xmlns:w16cex="http://schemas.microsoft.com/office/word/2018/wordml/cex" xmlns:w16cid="http://schemas.microsoft.com/office/word/2016/wordml/cid" xmlns:w16="http://schemas.microsoft.com/office/word/2018/wordml" xmlns:w16du="http://schemas.microsoft.com/office/word/2023/wordml/word16du" xmlns:w16sdtdh="http://schemas.microsoft.com/office/word/2020/wordml/sdtdatahash" xmlns:w16se="http://schemas.microsoft.com/office/word/2015/wordml/symex" xmlns:wpg="http://schemas.microsoft.com/office/word/2010/wordprocessingGroup" xmlns:wpi="http://schemas.microsoft.com/office/word/2010/wordprocessingInk" xmlns:wne="http://schemas.microsoft.com/office/word/2006/wordml" xmlns:wps="http://schemas.microsoft.com/office/word/2010/wordprocessingShape" mc:Ignorable="w14 w15 w16se w16cid w16 w16cex w16sdtdh w16du wp14">
   <w:abstractNum w:abstractNumId="0" w15:restartNumberingAfterBreak="0">
     <w:nsid w:val="24AD29AC"/>
     <w:multiLevelType w:val="hybridMultilevel"/>
@@ -2404,32 +2424,32 @@
       </w:rPr>
     </w:lvl>
   </w:abstractNum>
-  <w:num w:numId="1">
+  <w:num w:numId="1" w16cid:durableId="947542448">
     <w:abstractNumId w:val="5"/>
   </w:num>
-  <w:num w:numId="2">
+  <w:num w:numId="2" w16cid:durableId="1300302503">
     <w:abstractNumId w:val="3"/>
   </w:num>
-  <w:num w:numId="3">
+  <w:num w:numId="3" w16cid:durableId="546794670">
     <w:abstractNumId w:val="2"/>
   </w:num>
-  <w:num w:numId="4">
+  <w:num w:numId="4" w16cid:durableId="375932524">
     <w:abstractNumId w:val="1"/>
   </w:num>
-  <w:num w:numId="5">
+  <w:num w:numId="5" w16cid:durableId="226494288">
     <w:abstractNumId w:val="4"/>
   </w:num>
-  <w:num w:numId="6">
+  <w:num w:numId="6" w16cid:durableId="1858349843">
     <w:abstractNumId w:val="6"/>
   </w:num>
-  <w:num w:numId="7">
+  <w:num w:numId="7" w16cid:durableId="1054768039">
     <w:abstractNumId w:val="0"/>
   </w:num>
 </w:numbering>
 </file>
 
 <file path=word/styles.xml><?xml version="1.0" encoding="utf-8"?>
-<w:styles xmlns:mc="http://schemas.openxmlformats.org/markup-compatibility/2006" xmlns:r="http://schemas.openxmlformats.org/officeDocument/2006/relationships" xmlns:w="http://schemas.openxmlformats.org/wordprocessingml/2006/main" xmlns:w14="http://schemas.microsoft.com/office/word/2010/wordml" xmlns:w15="http://schemas.microsoft.com/office/word/2012/wordml" xmlns:w16cex="http://schemas.microsoft.com/office/word/2018/wordml/cex" xmlns:w16cid="http://schemas.microsoft.com/office/word/2016/wordml/cid" xmlns:w16="http://schemas.microsoft.com/office/word/2018/wordml" xmlns:w16sdtdh="http://schemas.microsoft.com/office/word/2020/wordml/sdtdatahash" xmlns:w16se="http://schemas.microsoft.com/office/word/2015/wordml/symex" mc:Ignorable="w14 w15 w16se w16cid w16 w16cex w16sdtdh">
+<w:styles xmlns:mc="http://schemas.openxmlformats.org/markup-compatibility/2006" xmlns:r="http://schemas.openxmlformats.org/officeDocument/2006/relationships" xmlns:w="http://schemas.openxmlformats.org/wordprocessingml/2006/main" xmlns:w14="http://schemas.microsoft.com/office/word/2010/wordml" xmlns:w15="http://schemas.microsoft.com/office/word/2012/wordml" xmlns:w16cex="http://schemas.microsoft.com/office/word/2018/wordml/cex" xmlns:w16cid="http://schemas.microsoft.com/office/word/2016/wordml/cid" xmlns:w16="http://schemas.microsoft.com/office/word/2018/wordml" xmlns:w16du="http://schemas.microsoft.com/office/word/2023/wordml/word16du" xmlns:w16sdtdh="http://schemas.microsoft.com/office/word/2020/wordml/sdtdatahash" xmlns:w16se="http://schemas.microsoft.com/office/word/2015/wordml/symex" mc:Ignorable="w14 w15 w16se w16cid w16 w16cex w16sdtdh w16du">
   <w:docDefaults>
     <w:rPrDefault>
       <w:rPr>
@@ -2551,6 +2571,7 @@
     <w:lsdException w:name="HTML Sample" w:semiHidden="1" w:unhideWhenUsed="1"/>
     <w:lsdException w:name="HTML Typewriter" w:semiHidden="1" w:unhideWhenUsed="1"/>
     <w:lsdException w:name="HTML Variable" w:semiHidden="1" w:unhideWhenUsed="1"/>
+    <w:lsdException w:name="Normal Table" w:semiHidden="1" w:unhideWhenUsed="1"/>
     <w:lsdException w:name="annotation subject" w:semiHidden="1" w:unhideWhenUsed="1"/>
     <w:lsdException w:name="No List" w:semiHidden="1" w:unhideWhenUsed="1"/>
     <w:lsdException w:name="Outline List 1" w:semiHidden="1" w:unhideWhenUsed="1"/>
@@ -2593,8 +2614,11 @@
     <w:lsdException w:name="Table Contemporary" w:semiHidden="1" w:unhideWhenUsed="1"/>
     <w:lsdException w:name="Table Elegant" w:semiHidden="1" w:unhideWhenUsed="1"/>
     <w:lsdException w:name="Table Professional" w:semiHidden="1" w:unhideWhenUsed="1"/>
+    <w:lsdException w:name="Table Subtle 1" w:semiHidden="1" w:unhideWhenUsed="1"/>
     <w:lsdException w:name="Table Subtle 2" w:semiHidden="1" w:unhideWhenUsed="1"/>
     <w:lsdException w:name="Table Web 1" w:semiHidden="1" w:unhideWhenUsed="1"/>
+    <w:lsdException w:name="Table Web 2" w:semiHidden="1" w:unhideWhenUsed="1"/>
+    <w:lsdException w:name="Table Web 3" w:semiHidden="1" w:unhideWhenUsed="1"/>
     <w:lsdException w:name="Balloon Text" w:semiHidden="1" w:unhideWhenUsed="1"/>
     <w:lsdException w:name="Table Grid" w:uiPriority="39"/>
     <w:lsdException w:name="Table Theme" w:semiHidden="1" w:unhideWhenUsed="1"/>
@@ -2927,6 +2951,30 @@
       <w:lang w:eastAsia="es-PE"/>
     </w:rPr>
   </w:style>
+  <w:style w:type="character" w:styleId="Mencinsinresolver">
+    <w:name w:val="Unresolved Mention"/>
+    <w:basedOn w:val="Fuentedeprrafopredeter"/>
+    <w:uiPriority w:val="99"/>
+    <w:semiHidden/>
+    <w:unhideWhenUsed/>
+    <w:rsid w:val="007B7100"/>
+    <w:rPr>
+      <w:color w:val="605E5C"/>
+      <w:shd w:val="clear" w:color="auto" w:fill="E1DFDD"/>
+    </w:rPr>
+  </w:style>
+  <w:style w:type="character" w:styleId="Hipervnculovisitado">
+    <w:name w:val="FollowedHyperlink"/>
+    <w:basedOn w:val="Fuentedeprrafopredeter"/>
+    <w:uiPriority w:val="99"/>
+    <w:semiHidden/>
+    <w:unhideWhenUsed/>
+    <w:rsid w:val="007B7100"/>
+    <w:rPr>
+      <w:color w:val="954F72" w:themeColor="followedHyperlink"/>
+      <w:u w:val="single"/>
+    </w:rPr>
+  </w:style>
 </w:styles>
 </file>
 

</xml_diff>